<commit_message>
0.1.1 version + README + citations + Reader update
</commit_message>
<xml_diff>
--- a/docs/slovak-cult-stat-pilot.docx
+++ b/docs/slovak-cult-stat-pilot.docx
@@ -289,7 +289,7 @@
         <w:pStyle w:val="Date"/>
       </w:pPr>
       <w:r>
-        <w:t xml:space="preserve">2023-10-02</w:t>
+        <w:t xml:space="preserve">2023-10-09</w:t>
       </w:r>
     </w:p>
     <w:sdt>
@@ -331,6 +331,20 @@
       </w:sdtContent>
     </w:sdt>
     <w:p>
+      <w:r>
+        <w:br w:type="page"/>
+      </w:r>
+    </w:p>
+    <w:bookmarkStart w:id="44" w:name="executive-summary"/>
+    <w:p>
+      <w:pPr>
+        <w:pStyle w:val="Heading2"/>
+      </w:pPr>
+      <w:r>
+        <w:t xml:space="preserve">Executive Summary</w:t>
+      </w:r>
+    </w:p>
+    <w:p>
       <w:pPr>
         <w:pStyle w:val="FirstParagraph"/>
       </w:pPr>
@@ -379,7 +393,16 @@
         <w:pStyle w:val="BodyText"/>
       </w:pPr>
       <w:r>
-        <w:t xml:space="preserve">Slovakia has already made a significant and exemplary investment in creating a satellite account system for the cultural and creative industries, which allows architecture and advertising to have high-quality data. However, the other creative industries can still only rely on more aggregated statistical indicators useful for macro-level public policy design but have minimal use for institutional or business policies. Our suggested cooperation aligns with the best European and UN statistical practices and recommendations and the data and digitisation strategies of the European Union and the Slovak government. They would enable the Ministry of Culture and the Institute for Cultural Policy to rely on evidence when adopting and implementing their public policies; it would also emancipate music businesses to rely better on the public good of high-quality indicators.</w:t>
+        <w:t xml:space="preserve">Slovakia has already made a significant and exemplary investment in creating a satellite account system for the cultural and creative industries</w:t>
+      </w:r>
+      <w:r>
+        <w:t xml:space="preserve"> </w:t>
+      </w:r>
+      <w:r>
+        <w:t xml:space="preserve">(Horecka and Némethová 2022)</w:t>
+      </w:r>
+      <w:r>
+        <w:t xml:space="preserve">, which allows architecture and advertising to have high-quality data. However, the other creative industries can still only rely on more aggregated statistical indicators useful for macro-level public policy design but have minimal use for institutional or business policies. Our suggested cooperation aligns with the best European and UN statistical practices and recommendations and the data and digitisation strategies of the European Union and the Slovak government. They would enable the Ministry of Culture and the Institute for Cultural Policy to rely on evidence when adopting and implementing their public policies; it would also emancipate music businesses to rely better on the public good of high-quality indicators.</w:t>
       </w:r>
     </w:p>
     <w:p>
@@ -705,7 +728,172 @@
               <w:pStyle w:val="BodyText"/>
             </w:pPr>
             <w:pPr>
-              <w:spacing w:before="16" w:after="16"/>
+              <w:spacing w:before="16"/>
+            </w:pPr>
+            <w:r>
+              <w:t xml:space="preserve">Latest consultation version:</w:t>
+            </w:r>
+            <w:r>
+              <w:t xml:space="preserve"> </w:t>
+            </w:r>
+            <w:hyperlink r:id="rId30">
+              <w:r>
+                <w:rPr>
+                  <w:rStyle w:val="Hyperlink"/>
+                </w:rPr>
+                <w:t xml:space="preserve">Pilot Program for Novel Music Industry Statistical Indicators in the Slovak Republic</w:t>
+              </w:r>
+            </w:hyperlink>
+            <w:r>
+              <w:t xml:space="preserve"> </w:t>
+            </w:r>
+            <w:r>
+              <w:t xml:space="preserve">on the Digital Music Observatory website with</w:t>
+            </w:r>
+            <w:r>
+              <w:t xml:space="preserve"> </w:t>
+            </w:r>
+            <w:r>
+              <w:rPr>
+                <w:rStyle w:val="VerbatimChar"/>
+              </w:rPr>
+              <w:t xml:space="preserve">docx</w:t>
+            </w:r>
+            <w:r>
+              <w:t xml:space="preserve">,</w:t>
+            </w:r>
+            <w:r>
+              <w:t xml:space="preserve"> </w:t>
+            </w:r>
+            <w:r>
+              <w:rPr>
+                <w:rStyle w:val="VerbatimChar"/>
+              </w:rPr>
+              <w:t xml:space="preserve">epub</w:t>
+            </w:r>
+            <w:r>
+              <w:t xml:space="preserve"> </w:t>
+            </w:r>
+            <w:r>
+              <w:t xml:space="preserve">and</w:t>
+            </w:r>
+            <w:r>
+              <w:t xml:space="preserve"> </w:t>
+            </w:r>
+            <w:r>
+              <w:rPr>
+                <w:rStyle w:val="VerbatimChar"/>
+              </w:rPr>
+              <w:t xml:space="preserve">pdf</w:t>
+            </w:r>
+            <w:r>
+              <w:t xml:space="preserve"> </w:t>
+            </w:r>
+            <w:r>
+              <w:t xml:space="preserve">downloads. You can comment in Word/Google Docs the docx file if you do not want to work on the markdown</w:t>
+            </w:r>
+            <w:r>
+              <w:t xml:space="preserve"> </w:t>
+            </w:r>
+            <w:hyperlink r:id="rId31">
+              <w:r>
+                <w:rPr>
+                  <w:rStyle w:val="Hyperlink"/>
+                </w:rPr>
+                <w:t xml:space="preserve">souce</w:t>
+              </w:r>
+            </w:hyperlink>
+            <w:r>
+              <w:t xml:space="preserve">.</w:t>
+            </w:r>
+          </w:p>
+          <w:p>
+            <w:pPr>
+              <w:pStyle w:val="BodyText"/>
+            </w:pPr>
+            <w:r>
+              <w:t xml:space="preserve">For reference:</w:t>
+            </w:r>
+            <w:r>
+              <w:t xml:space="preserve"> </w:t>
+            </w:r>
+            <w:hyperlink r:id="rId35">
+              <w:r>
+                <w:drawing>
+                  <wp:inline>
+                    <wp:extent cx="1771650" cy="190500"/>
+                    <wp:effectExtent b="0" l="0" r="0" t="0"/>
+                    <wp:docPr descr="DOI" title="" id="33" name="Picture"/>
+                    <a:graphic>
+                      <a:graphicData uri="http://schemas.openxmlformats.org/drawingml/2006/picture">
+                        <pic:pic>
+                          <pic:nvPicPr>
+                            <pic:cNvPr descr="https://zenodo.org/badge/DOI/10.5281/zenodo.8399254.svg" id="34" name="Picture"/>
+                            <pic:cNvPicPr>
+                              <a:picLocks noChangeArrowheads="1" noChangeAspect="1"/>
+                            </pic:cNvPicPr>
+                          </pic:nvPicPr>
+                          <pic:blipFill>
+                            <a:blip>
+                              <a:extLst>
+                                <a:ext uri="{28A0092B-C50C-407E-A947-70E740481C1C}">
+                                  <a14:useLocalDpi xmlns:a14="http://schemas.microsoft.com/office/drawing/2010/main" val="0"/>
+                                </a:ext>
+                                <a:ext uri="{96DAC541-7B7A-43D3-8B79-37D633B846F1}">
+                                  <asvg:svgBlip xmlns:asvg="http://schemas.microsoft.com/office/drawing/2016/SVG/main" r:embed="rId32"/>
+                                </a:ext>
+                              </a:extLst>
+                            </a:blip>
+                            <a:stretch>
+                              <a:fillRect/>
+                            </a:stretch>
+                          </pic:blipFill>
+                          <pic:spPr bwMode="auto">
+                            <a:xfrm>
+                              <a:off x="0" y="0"/>
+                              <a:ext cx="1771650" cy="190500"/>
+                            </a:xfrm>
+                            <a:prstGeom prst="rect">
+                              <a:avLst/>
+                            </a:prstGeom>
+                            <a:noFill/>
+                            <a:ln w="9525">
+                              <a:noFill/>
+                              <a:headEnd/>
+                              <a:tailEnd/>
+                            </a:ln>
+                          </pic:spPr>
+                        </pic:pic>
+                      </a:graphicData>
+                    </a:graphic>
+                  </wp:inline>
+                </w:drawing>
+              </w:r>
+            </w:hyperlink>
+            <w:r>
+              <w:t xml:space="preserve">. See source documents and version history on</w:t>
+            </w:r>
+            <w:r>
+              <w:t xml:space="preserve"> </w:t>
+            </w:r>
+            <w:hyperlink r:id="rId36">
+              <w:r>
+                <w:rPr>
+                  <w:rStyle w:val="Hyperlink"/>
+                </w:rPr>
+                <w:t xml:space="preserve">GitHub</w:t>
+              </w:r>
+            </w:hyperlink>
+            <w:r>
+              <w:t xml:space="preserve">.</w:t>
+            </w:r>
+          </w:p>
+          <w:p>
+            <w:pPr>
+              <w:pStyle w:val="BodyText"/>
+            </w:pPr>
+            <w:pPr>
+              <w:spacing w:after="16"/>
             </w:pPr>
             <w:r>
               <w:t xml:space="preserve">You can download the PowerPoint presentations and summaries of our staeholder discussion with Dr Joost Poort (University of Amsterdam), Daniel Antal, CFA (Reprex), Dr. James Edwards (SINUS) and Magr. Tomas Miks (SOZA)</w:t>
@@ -713,7 +901,7 @@
             <w:r>
               <w:t xml:space="preserve"> </w:t>
             </w:r>
-            <w:hyperlink r:id="rId30">
+            <w:hyperlink r:id="rId37">
               <w:r>
                 <w:rPr>
                   <w:rStyle w:val="Hyperlink"/>
@@ -745,7 +933,19 @@
         <w:t xml:space="preserve">SOSR</w:t>
       </w:r>
       <w:r>
-        <w:t xml:space="preserve">, we reviewed all the strategic indicators of the cultural, sustainable development and digitisation policy goals of Slovakia and the potential data sources of desired but not available policy indicators on macro-economic, industry, and institute/enterprise level. The creation of such KPIs is essential for the controlling of the policy execution and for the creation of transmission mechanisms to bring down the policy execution to the level of at least national organisations like SOZA or Hudobné centrum. The following document is detailed summary of the statistical aspects of the data coordination and collaboration presented in the workshop; we would like to discuss this approach on</w:t>
+        <w:t xml:space="preserve">, we reviewed all the strategic indicators of the cultural, sustainable development and digitisation policy goals of Slovakia</w:t>
+      </w:r>
+      <w:r>
+        <w:t xml:space="preserve"> </w:t>
+      </w:r>
+      <w:r>
+        <w:t xml:space="preserve">(Ministerstva investícií, regionálneho rozvoja a informatizácie SR 2019b; Ministerstva investícií, regionálneho rozvoja a informatizácie Slovenskej republiky 2020; Ministerstvo kultúry Slovenskej republiky 2023)</w:t>
+      </w:r>
+      <w:r>
+        <w:t xml:space="preserve"> </w:t>
+      </w:r>
+      <w:r>
+        <w:t xml:space="preserve">and the potential data sources of desired but not available policy indicators on macro-economic, industry, and institute/enterprise level. The creation of such KPIs is essential for the controlling of the policy execution and for the creation of transmission mechanisms to bring down the policy execution to the level of at least national organisations like SOZA or Hudobné centrum. The following document is detailed summary of the statistical aspects of the data coordination and collaboration presented in the workshop; we would like to discuss this approach on</w:t>
       </w:r>
       <w:r>
         <w:t xml:space="preserve"> </w:t>
@@ -998,18 +1198,18 @@
                 <wp:inline>
                   <wp:extent cx="152400" cy="152400"/>
                   <wp:effectExtent b="0" l="0" r="0" t="0"/>
-                  <wp:docPr descr="" title="" id="32" name="Picture"/>
+                  <wp:docPr descr="" title="" id="39" name="Picture"/>
                   <a:graphic>
                     <a:graphicData uri="http://schemas.openxmlformats.org/drawingml/2006/picture">
                       <pic:pic>
                         <pic:nvPicPr>
-                          <pic:cNvPr descr="C:\Users\antal\AppData\Local\Programs\Quarto\share\formats\docx\warning.png" id="33" name="Picture"/>
+                          <pic:cNvPr descr="C:\Users\antal\AppData\Local\Programs\Quarto\share\formats\docx\warning.png" id="40" name="Picture"/>
                           <pic:cNvPicPr>
                             <a:picLocks noChangeArrowheads="1" noChangeAspect="1"/>
                           </pic:cNvPicPr>
                         </pic:nvPicPr>
                         <pic:blipFill>
-                          <a:blip r:embed="rId31"/>
+                          <a:blip r:embed="rId38"/>
                           <a:stretch>
                             <a:fillRect/>
                           </a:stretch>
@@ -1078,20 +1278,20 @@
                   <w:r>
                     <w:drawing>
                       <wp:inline>
-                        <wp:extent cx="6184900" cy="2392643"/>
+                        <wp:extent cx="5334000" cy="2063471"/>
                         <wp:effectExtent b="0" l="0" r="0" t="0"/>
-                        <wp:docPr descr="" title="" id="35" name="Picture"/>
+                        <wp:docPr descr="" title="" id="42" name="Picture"/>
                         <a:graphic>
                           <a:graphicData uri="http://schemas.openxmlformats.org/drawingml/2006/picture">
                             <pic:pic>
                               <pic:nvPicPr>
-                                <pic:cNvPr descr="png/banner_slovak-cult-stat-pilot.png" id="36" name="Picture"/>
+                                <pic:cNvPr descr="png/banner_slovak-cult-stat-pilot.png" id="43" name="Picture"/>
                                 <pic:cNvPicPr>
                                   <a:picLocks noChangeArrowheads="1" noChangeAspect="1"/>
                                 </pic:cNvPicPr>
                               </pic:nvPicPr>
                               <pic:blipFill>
-                                <a:blip r:embed="rId34"/>
+                                <a:blip r:embed="rId41"/>
                                 <a:stretch>
                                   <a:fillRect/>
                                 </a:stretch>
@@ -1099,7 +1299,7 @@
                               <pic:spPr bwMode="auto">
                                 <a:xfrm>
                                   <a:off x="0" y="0"/>
-                                  <a:ext cx="6184900" cy="2392643"/>
+                                  <a:ext cx="5334000" cy="2063471"/>
                                 </a:xfrm>
                                 <a:prstGeom prst="rect">
                                   <a:avLst/>
@@ -1145,7 +1345,8 @@
         </w:tc>
       </w:tr>
     </w:tbl>
-    <w:bookmarkStart w:id="37" w:name="our-approach-to-the-problem"/>
+    <w:bookmarkEnd w:id="44"/>
+    <w:bookmarkStart w:id="45" w:name="our-approach-to-the-problem"/>
     <w:p>
       <w:pPr>
         <w:pStyle w:val="Heading2"/>
@@ -1174,7 +1375,7 @@
         <w:t xml:space="preserve"> </w:t>
       </w:r>
       <w:r>
-        <w:t xml:space="preserve">produces, such as banking or car manufacturing. We want to remedy the following problems with a proposed public-private partnership pilot project to improve the Slovak cultural and creative satellite accounts and generally the KPIs of the Slovak cultural strategy.</w:t>
+        <w:t xml:space="preserve">produces, such as banking or car manufacturing. We want to remedy this problem and its consequences with a proposed public-private partnership pilot project to improve the Slovak cultural and creative satellite accounts and generally the KPIs of the Slovak cultural strategy.</w:t>
       </w:r>
     </w:p>
     <w:p>
@@ -1290,7 +1491,7 @@
         <w:pStyle w:val="FirstParagraph"/>
       </w:pPr>
       <w:r>
-        <w:t xml:space="preserve">In preparation of several new data regulations within the European data strategy, the High-Level Expert Group on Business-to-Government Data Sharingpresented an important and practical report under the title</w:t>
+        <w:t xml:space="preserve">In preparation of several new data regulations within the European data strategy, the High-Level Expert Group on Business-to-Government Data Sharing presented an important and practical report under the title</w:t>
       </w:r>
       <w:r>
         <w:t xml:space="preserve"> </w:t>
@@ -1570,7 +1771,7 @@
         <w:pStyle w:val="BodyText"/>
       </w:pPr>
       <w:r>
-        <w:t xml:space="preserve">Surveying is costly and often inaccurate. Asking randomly selected music creators about their received royalties over a year requires the respondent to answer questions after opening and reviewing various royalty statements or necessarily filters through the individual’s cognitive biases and memory lapses.</w:t>
+        <w:t xml:space="preserve">Our project is facing similar problems. Surveying is costly and often inaccurate. Asking randomly selected music creators about their received royalties over a year requires the respondent to answer questions after opening and reviewing various royalty statements or necessarily filters through the individual’s cognitive biases and memory lapses.</w:t>
       </w:r>
       <w:r>
         <w:t xml:space="preserve"> </w:t>
@@ -1632,8 +1833,8 @@
         <w:t xml:space="preserve">, we are not planning and not even advocating state-mandated data collection; we find these criteria useful for voluntary data sharing with the government based on individual agreements, which we endorse in the music sector.</w:t>
       </w:r>
     </w:p>
-    <w:bookmarkEnd w:id="37"/>
-    <w:bookmarkStart w:id="44" w:name="data-coordination"/>
+    <w:bookmarkEnd w:id="45"/>
+    <w:bookmarkStart w:id="52" w:name="data-coordination"/>
     <w:p>
       <w:pPr>
         <w:pStyle w:val="Heading2"/>
@@ -1949,18 +2150,18 @@
           <wp:inline>
             <wp:extent cx="6184900" cy="1855470"/>
             <wp:effectExtent b="0" l="0" r="0" t="0"/>
-            <wp:docPr descr="Comparison of three types of statistical surveys. Based on A. Wallgren and B. Wallgren: Register-based Statistics—Administrative Data for Statistical Purposes" title="" id="39" name="Picture"/>
+            <wp:docPr descr="Comparison of three types of statistical surveys. Based on A. Wallgren and B. Wallgren: Register-based Statistics—Administrative Data for Statistical Purposes" title="" id="47" name="Picture"/>
             <a:graphic>
               <a:graphicData uri="http://schemas.openxmlformats.org/drawingml/2006/picture">
                 <pic:pic>
                   <pic:nvPicPr>
-                    <pic:cNvPr descr="png/three-types-of-surveys.png" id="40" name="Picture"/>
+                    <pic:cNvPr descr="png/three-types-of-surveys.png" id="48" name="Picture"/>
                     <pic:cNvPicPr>
                       <a:picLocks noChangeArrowheads="1" noChangeAspect="1"/>
                     </pic:cNvPicPr>
                   </pic:nvPicPr>
                   <pic:blipFill>
-                    <a:blip r:embed="rId38"/>
+                    <a:blip r:embed="rId46"/>
                     <a:stretch>
                       <a:fillRect/>
                     </a:stretch>
@@ -1990,7 +2191,7 @@
         <w:t xml:space="preserve">.</w:t>
       </w:r>
     </w:p>
-    <w:bookmarkStart w:id="41" w:name="X4cf47fd42a68ff0da565e31b764b2b66c0e0268"/>
+    <w:bookmarkStart w:id="49" w:name="X4cf47fd42a68ff0da565e31b764b2b66c0e0268"/>
     <w:p>
       <w:pPr>
         <w:pStyle w:val="Heading3"/>
@@ -2141,7 +2342,37 @@
         <w:t xml:space="preserve"> </w:t>
       </w:r>
       <w:r>
-        <w:t xml:space="preserve">because engaging in these economic activities requires complex regulatory approval. An increase in turnover for K65 certainly shows an increased sales revenue for insurance companies, and a decrease in K64 average or total values only sets a different industry benchmark for non-insurance financial companies like banks and leasing firms. A bank executive or financial planner can take it for granted that the</w:t>
+        <w:t xml:space="preserve">because engaging in these economic activities requires complex regulatory approval. An increase in turnover for the</w:t>
+      </w:r>
+      <w:r>
+        <w:t xml:space="preserve"> </w:t>
+      </w:r>
+      <w:r>
+        <w:rPr>
+          <w:rStyle w:val="VerbatimChar"/>
+        </w:rPr>
+        <w:t xml:space="preserve">K65</w:t>
+      </w:r>
+      <w:r>
+        <w:t xml:space="preserve"> </w:t>
+      </w:r>
+      <w:r>
+        <w:t xml:space="preserve">category certainly shows an increased sales revenue for insurance companies, and a decrease in</w:t>
+      </w:r>
+      <w:r>
+        <w:t xml:space="preserve"> </w:t>
+      </w:r>
+      <w:r>
+        <w:rPr>
+          <w:rStyle w:val="VerbatimChar"/>
+        </w:rPr>
+        <w:t xml:space="preserve">K64</w:t>
+      </w:r>
+      <w:r>
+        <w:t xml:space="preserve"> </w:t>
+      </w:r>
+      <w:r>
+        <w:t xml:space="preserve">categorical average or category total values only sets a different industry benchmark for non-insurance financial companies like banks and leasing firms. A bank executive or financial planner can take it for granted that the</w:t>
       </w:r>
       <w:r>
         <w:t xml:space="preserve"> </w:t>
@@ -2728,8 +2959,8 @@
         <w:t xml:space="preserve">].</w:t>
       </w:r>
     </w:p>
-    <w:bookmarkEnd w:id="41"/>
-    <w:bookmarkStart w:id="42" w:name="music-professional-population-register"/>
+    <w:bookmarkEnd w:id="49"/>
+    <w:bookmarkStart w:id="50" w:name="music-professional-population-register"/>
     <w:p>
       <w:pPr>
         <w:pStyle w:val="Heading3"/>
@@ -2989,8 +3220,8 @@
         <w:t xml:space="preserve">This leads to the third part of the use of the register: access to administrative data, i.e., demographic and income information from comprehensive records of IT systems that were not designed primarily for statistical production but for the administration of music royalties (SOZA, SLOVGRAM, OZIS), or the documentation of music heritage (Hudobné centrum and the Slovak music libraries.)</w:t>
       </w:r>
     </w:p>
-    <w:bookmarkEnd w:id="42"/>
-    <w:bookmarkStart w:id="43" w:name="ex-ante-survey-harmonisation"/>
+    <w:bookmarkEnd w:id="50"/>
+    <w:bookmarkStart w:id="51" w:name="ex-ante-survey-harmonisation"/>
     <w:p>
       <w:pPr>
         <w:pStyle w:val="Heading3"/>
@@ -3097,9 +3328,9 @@
         <w:t xml:space="preserve">to work from smaller samples.</w:t>
       </w:r>
     </w:p>
-    <w:bookmarkEnd w:id="43"/>
-    <w:bookmarkEnd w:id="44"/>
-    <w:bookmarkStart w:id="55" w:name="statistical-production"/>
+    <w:bookmarkEnd w:id="51"/>
+    <w:bookmarkEnd w:id="52"/>
+    <w:bookmarkStart w:id="63" w:name="statistical-production"/>
     <w:p>
       <w:pPr>
         <w:pStyle w:val="Heading2"/>
@@ -3366,7 +3597,7 @@
         <w:t xml:space="preserve">The use of open data management practices in the open music observatory, which design and document procedural safeguards for data quality.</w:t>
       </w:r>
     </w:p>
-    <w:bookmarkStart w:id="46" w:name="voluntary-application-of-procedures"/>
+    <w:bookmarkStart w:id="54" w:name="voluntary-application-of-procedures"/>
     <w:p>
       <w:pPr>
         <w:pStyle w:val="Heading3"/>
@@ -3441,7 +3672,7 @@
       <w:r>
         <w:t xml:space="preserve"> </w:t>
       </w:r>
-      <w:hyperlink r:id="rId45">
+      <w:hyperlink r:id="rId53">
         <w:r>
           <w:rPr>
             <w:rStyle w:val="Hyperlink"/>
@@ -3595,8 +3826,8 @@
         <w:t xml:space="preserve">.</w:t>
       </w:r>
     </w:p>
-    <w:bookmarkEnd w:id="46"/>
-    <w:bookmarkStart w:id="47" w:name="X5862afa9e684f94c86b19819a4cb28e5fdeac6c"/>
+    <w:bookmarkEnd w:id="54"/>
+    <w:bookmarkStart w:id="55" w:name="X5862afa9e684f94c86b19819a4cb28e5fdeac6c"/>
     <w:p>
       <w:pPr>
         <w:pStyle w:val="Heading3"/>
@@ -3613,8 +3844,8 @@
         <w:t xml:space="preserve">Within the framework of rOpenGov, UTU and Reprex are developing extensions (software packages) to the R statistical environment and language. National statistical offices widely use R in statistical production. Even if they do not use it, R is a high-level, interpreted language that production statisticians can read, even if they are used to working with different computer languages. To provide the necessary quality control of the statistical production pipeline, the data providers (in Slovakia, initially SOZA) will only use open-source statistical code that government statisticians can vet. The researchers of UTU and Reprex will send all key elements of their software to peer review first on CRAN, then within the broader data science and academic statistical community. This measure will provide a necessary safeguard to the production quality and reproducibility regarding the production itself.</w:t>
       </w:r>
     </w:p>
-    <w:bookmarkEnd w:id="47"/>
-    <w:bookmarkStart w:id="48" w:name="Xad55701c9e16b523db81db29045ff6a361bd6d7"/>
+    <w:bookmarkEnd w:id="55"/>
+    <w:bookmarkStart w:id="56" w:name="Xad55701c9e16b523db81db29045ff6a361bd6d7"/>
     <w:p>
       <w:pPr>
         <w:pStyle w:val="Heading3"/>
@@ -3646,8 +3877,8 @@
         <w:t xml:space="preserve">or other national statistical offices have been using in the past decades.</w:t>
       </w:r>
     </w:p>
-    <w:bookmarkEnd w:id="48"/>
-    <w:bookmarkStart w:id="52" w:name="Xe89cb69a6a8f9ddd22cecb0db0b3eb625fb742d"/>
+    <w:bookmarkEnd w:id="56"/>
+    <w:bookmarkStart w:id="60" w:name="Xe89cb69a6a8f9ddd22cecb0db0b3eb625fb742d"/>
     <w:p>
       <w:pPr>
         <w:pStyle w:val="Heading3"/>
@@ -3713,7 +3944,7 @@
       <w:r>
         <w:t xml:space="preserve"> </w:t>
       </w:r>
-      <w:hyperlink r:id="rId49">
+      <w:hyperlink r:id="rId57">
         <w:r>
           <w:rPr>
             <w:rStyle w:val="Hyperlink"/>
@@ -3730,7 +3961,7 @@
       <w:r>
         <w:t xml:space="preserve"> </w:t>
       </w:r>
-      <w:hyperlink r:id="rId50">
+      <w:hyperlink r:id="rId58">
         <w:r>
           <w:rPr>
             <w:rStyle w:val="Hyperlink"/>
@@ -3755,7 +3986,7 @@
       <w:r>
         <w:t xml:space="preserve"> </w:t>
       </w:r>
-      <w:hyperlink r:id="rId51">
+      <w:hyperlink r:id="rId59">
         <w:r>
           <w:rPr>
             <w:rStyle w:val="Hyperlink"/>
@@ -3770,8 +4001,8 @@
         <w:t xml:space="preserve">stewarded by the Organization for Ethical Source.</w:t>
       </w:r>
     </w:p>
-    <w:bookmarkEnd w:id="52"/>
-    <w:bookmarkStart w:id="53" w:name="X16186972459c50b23820b46201fde06f9ceb1dc"/>
+    <w:bookmarkEnd w:id="60"/>
+    <w:bookmarkStart w:id="61" w:name="X16186972459c50b23820b46201fde06f9ceb1dc"/>
     <w:p>
       <w:pPr>
         <w:pStyle w:val="Heading3"/>
@@ -3780,8 +4011,8 @@
         <w:t xml:space="preserve">Retrospective harmonisation of survey data</w:t>
       </w:r>
     </w:p>
-    <w:bookmarkEnd w:id="53"/>
-    <w:bookmarkStart w:id="54" w:name="X1dbfc75cc69397cbffc548ecde7520f6179b756"/>
+    <w:bookmarkEnd w:id="61"/>
+    <w:bookmarkStart w:id="62" w:name="X1dbfc75cc69397cbffc548ecde7520f6179b756"/>
     <w:p>
       <w:pPr>
         <w:pStyle w:val="Heading3"/>
@@ -3928,9 +4159,9 @@
         <w:t xml:space="preserve">, which partly overlap with the Slovak CCI Strategy.</w:t>
       </w:r>
     </w:p>
-    <w:bookmarkEnd w:id="54"/>
-    <w:bookmarkEnd w:id="55"/>
-    <w:bookmarkStart w:id="56" w:name="conclusion"/>
+    <w:bookmarkEnd w:id="62"/>
+    <w:bookmarkEnd w:id="63"/>
+    <w:bookmarkStart w:id="64" w:name="conclusion"/>
     <w:p>
       <w:pPr>
         <w:pStyle w:val="Heading2"/>
@@ -3939,8 +4170,8 @@
         <w:t xml:space="preserve">Conclusion</w:t>
       </w:r>
     </w:p>
-    <w:bookmarkEnd w:id="56"/>
-    <w:bookmarkStart w:id="123" w:name="references"/>
+    <w:bookmarkEnd w:id="64"/>
+    <w:bookmarkStart w:id="133" w:name="references"/>
     <w:p>
       <w:pPr>
         <w:pStyle w:val="Heading2"/>
@@ -3949,8 +4180,8 @@
         <w:t xml:space="preserve">References</w:t>
       </w:r>
     </w:p>
-    <w:bookmarkStart w:id="122" w:name="refs"/>
-    <w:bookmarkStart w:id="57" w:name="ref-anders_register-based_2007"/>
+    <w:bookmarkStart w:id="132" w:name="refs"/>
+    <w:bookmarkStart w:id="65" w:name="ref-anders_register-based_2007"/>
     <w:p>
       <w:pPr>
         <w:pStyle w:val="Bibliography"/>
@@ -3972,8 +4203,8 @@
         <w:t xml:space="preserve">. 1st ed. Chichester:United Kingdom: John Wiley &amp; Sons Ltd.</w:t>
       </w:r>
     </w:p>
-    <w:bookmarkEnd w:id="57"/>
-    <w:bookmarkStart w:id="59" w:name="ref-antal_et_al_music_economy_2023"/>
+    <w:bookmarkEnd w:id="65"/>
+    <w:bookmarkStart w:id="67" w:name="ref-antal_et_al_music_economy_2023"/>
     <w:p>
       <w:pPr>
         <w:pStyle w:val="Bibliography"/>
@@ -3999,7 +4230,7 @@
       <w:r>
         <w:t xml:space="preserve"> </w:t>
       </w:r>
-      <w:hyperlink r:id="rId58">
+      <w:hyperlink r:id="rId66">
         <w:r>
           <w:rPr>
             <w:rStyle w:val="Hyperlink"/>
@@ -4011,8 +4242,8 @@
         <w:t xml:space="preserve">.</w:t>
       </w:r>
     </w:p>
-    <w:bookmarkEnd w:id="59"/>
-    <w:bookmarkStart w:id="61" w:name="ref-frank_guy_essnet-culture_2012"/>
+    <w:bookmarkEnd w:id="67"/>
+    <w:bookmarkStart w:id="69" w:name="ref-frank_guy_essnet-culture_2012"/>
     <w:p>
       <w:pPr>
         <w:pStyle w:val="Bibliography"/>
@@ -4044,7 +4275,7 @@
       <w:r>
         <w:t xml:space="preserve"> </w:t>
       </w:r>
-      <w:hyperlink r:id="rId60">
+      <w:hyperlink r:id="rId68">
         <w:r>
           <w:rPr>
             <w:rStyle w:val="Hyperlink"/>
@@ -4056,8 +4287,8 @@
         <w:t xml:space="preserve">.</w:t>
       </w:r>
     </w:p>
-    <w:bookmarkEnd w:id="61"/>
-    <w:bookmarkStart w:id="63" w:name="ref-ess_position_privately_held_2017"/>
+    <w:bookmarkEnd w:id="69"/>
+    <w:bookmarkStart w:id="71" w:name="ref-ess_position_privately_held_2017"/>
     <w:p>
       <w:pPr>
         <w:pStyle w:val="Bibliography"/>
@@ -4077,7 +4308,7 @@
       <w:r>
         <w:t xml:space="preserve"> </w:t>
       </w:r>
-      <w:hyperlink r:id="rId62">
+      <w:hyperlink r:id="rId70">
         <w:r>
           <w:rPr>
             <w:rStyle w:val="Hyperlink"/>
@@ -4089,8 +4320,8 @@
         <w:t xml:space="preserve">.</w:t>
       </w:r>
     </w:p>
-    <w:bookmarkEnd w:id="63"/>
-    <w:bookmarkStart w:id="65" w:name="Xb2283191cfaf3875815586273bd6226cd887f96"/>
+    <w:bookmarkEnd w:id="71"/>
+    <w:bookmarkStart w:id="73" w:name="Xb2283191cfaf3875815586273bd6226cd887f96"/>
     <w:p>
       <w:pPr>
         <w:pStyle w:val="Bibliography"/>
@@ -4198,7 +4429,7 @@
       <w:r>
         <w:t xml:space="preserve"> </w:t>
       </w:r>
-      <w:hyperlink r:id="rId64">
+      <w:hyperlink r:id="rId72">
         <w:r>
           <w:rPr>
             <w:rStyle w:val="Hyperlink"/>
@@ -4210,8 +4441,8 @@
         <w:t xml:space="preserve">.</w:t>
       </w:r>
     </w:p>
-    <w:bookmarkEnd w:id="65"/>
-    <w:bookmarkStart w:id="67" w:name="ref-gdpr_consolidated_text"/>
+    <w:bookmarkEnd w:id="73"/>
+    <w:bookmarkStart w:id="75" w:name="ref-gdpr_consolidated_text"/>
     <w:p>
       <w:pPr>
         <w:pStyle w:val="Bibliography"/>
@@ -4298,7 +4529,7 @@
       <w:r>
         <w:t xml:space="preserve"> </w:t>
       </w:r>
-      <w:hyperlink r:id="rId66">
+      <w:hyperlink r:id="rId74">
         <w:r>
           <w:rPr>
             <w:rStyle w:val="Hyperlink"/>
@@ -4310,8 +4541,8 @@
         <w:t xml:space="preserve">.</w:t>
       </w:r>
     </w:p>
-    <w:bookmarkEnd w:id="67"/>
-    <w:bookmarkStart w:id="69" w:name="ref-european_data_strategy_2020"/>
+    <w:bookmarkEnd w:id="75"/>
+    <w:bookmarkStart w:id="77" w:name="ref-european_data_strategy_2020"/>
     <w:p>
       <w:pPr>
         <w:pStyle w:val="Bibliography"/>
@@ -4340,7 +4571,7 @@
       <w:r>
         <w:t xml:space="preserve"> </w:t>
       </w:r>
-      <w:hyperlink r:id="rId68">
+      <w:hyperlink r:id="rId76">
         <w:r>
           <w:rPr>
             <w:rStyle w:val="Hyperlink"/>
@@ -4352,8 +4583,8 @@
         <w:t xml:space="preserve">.</w:t>
       </w:r>
     </w:p>
-    <w:bookmarkEnd w:id="69"/>
-    <w:bookmarkStart w:id="71" w:name="ref-ec_regulation_223-2009"/>
+    <w:bookmarkEnd w:id="77"/>
+    <w:bookmarkStart w:id="79" w:name="ref-ec_regulation_223-2009"/>
     <w:p>
       <w:pPr>
         <w:pStyle w:val="Bibliography"/>
@@ -4461,7 +4692,7 @@
       <w:r>
         <w:t xml:space="preserve"> </w:t>
       </w:r>
-      <w:hyperlink r:id="rId70">
+      <w:hyperlink r:id="rId78">
         <w:r>
           <w:rPr>
             <w:rStyle w:val="Hyperlink"/>
@@ -4473,8 +4704,8 @@
         <w:t xml:space="preserve">.</w:t>
       </w:r>
     </w:p>
-    <w:bookmarkEnd w:id="71"/>
-    <w:bookmarkStart w:id="73" w:name="ref-eu_regulation_2019-1700"/>
+    <w:bookmarkEnd w:id="79"/>
+    <w:bookmarkStart w:id="81" w:name="ref-eu_regulation_2019-1700"/>
     <w:p>
       <w:pPr>
         <w:pStyle w:val="Bibliography"/>
@@ -4542,7 +4773,7 @@
       <w:r>
         <w:t xml:space="preserve"> </w:t>
       </w:r>
-      <w:hyperlink r:id="rId72">
+      <w:hyperlink r:id="rId80">
         <w:r>
           <w:rPr>
             <w:rStyle w:val="Hyperlink"/>
@@ -4554,8 +4785,8 @@
         <w:t xml:space="preserve">.</w:t>
       </w:r>
     </w:p>
-    <w:bookmarkEnd w:id="73"/>
-    <w:bookmarkStart w:id="75" w:name="ref-gdpr"/>
+    <w:bookmarkEnd w:id="81"/>
+    <w:bookmarkStart w:id="83" w:name="ref-gdpr"/>
     <w:p>
       <w:pPr>
         <w:pStyle w:val="Bibliography"/>
@@ -4642,7 +4873,7 @@
       <w:r>
         <w:t xml:space="preserve"> </w:t>
       </w:r>
-      <w:hyperlink r:id="rId74">
+      <w:hyperlink r:id="rId82">
         <w:r>
           <w:rPr>
             <w:rStyle w:val="Hyperlink"/>
@@ -4654,8 +4885,8 @@
         <w:t xml:space="preserve">.</w:t>
       </w:r>
     </w:p>
-    <w:bookmarkEnd w:id="75"/>
-    <w:bookmarkStart w:id="77" w:name="ref-ESS_QAF_2019"/>
+    <w:bookmarkEnd w:id="83"/>
+    <w:bookmarkStart w:id="85" w:name="ref-ESS_QAF_2019"/>
     <w:p>
       <w:pPr>
         <w:pStyle w:val="Bibliography"/>
@@ -4675,7 +4906,7 @@
       <w:r>
         <w:t xml:space="preserve"> </w:t>
       </w:r>
-      <w:hyperlink r:id="rId76">
+      <w:hyperlink r:id="rId84">
         <w:r>
           <w:rPr>
             <w:rStyle w:val="Hyperlink"/>
@@ -4687,8 +4918,8 @@
         <w:t xml:space="preserve">.</w:t>
       </w:r>
     </w:p>
-    <w:bookmarkEnd w:id="77"/>
-    <w:bookmarkStart w:id="79" w:name="X3bcfc3e842a23becc31107347ac4544961472b0"/>
+    <w:bookmarkEnd w:id="85"/>
+    <w:bookmarkStart w:id="87" w:name="X3bcfc3e842a23becc31107347ac4544961472b0"/>
     <w:p>
       <w:pPr>
         <w:pStyle w:val="Bibliography"/>
@@ -4712,7 +4943,7 @@
       <w:r>
         <w:t xml:space="preserve"> </w:t>
       </w:r>
-      <w:hyperlink r:id="rId78">
+      <w:hyperlink r:id="rId86">
         <w:r>
           <w:rPr>
             <w:rStyle w:val="Hyperlink"/>
@@ -4724,8 +4955,8 @@
         <w:t xml:space="preserve">.</w:t>
       </w:r>
     </w:p>
-    <w:bookmarkEnd w:id="79"/>
-    <w:bookmarkStart w:id="81" w:name="X8f49b37b7f864633c61bc20d899867ddafe6477"/>
+    <w:bookmarkEnd w:id="87"/>
+    <w:bookmarkStart w:id="89" w:name="X8f49b37b7f864633c61bc20d899867ddafe6477"/>
     <w:p>
       <w:pPr>
         <w:pStyle w:val="Bibliography"/>
@@ -4758,7 +4989,7 @@
       <w:r>
         <w:t xml:space="preserve"> </w:t>
       </w:r>
-      <w:hyperlink r:id="rId80">
+      <w:hyperlink r:id="rId88">
         <w:r>
           <w:rPr>
             <w:rStyle w:val="Hyperlink"/>
@@ -4770,8 +5001,8 @@
         <w:t xml:space="preserve">.</w:t>
       </w:r>
     </w:p>
-    <w:bookmarkEnd w:id="81"/>
-    <w:bookmarkStart w:id="83" w:name="Xfa592b837181dea74283909e23483c6fa7774cf"/>
+    <w:bookmarkEnd w:id="89"/>
+    <w:bookmarkStart w:id="91" w:name="Xfa592b837181dea74283909e23483c6fa7774cf"/>
     <w:p>
       <w:pPr>
         <w:pStyle w:val="Bibliography"/>
@@ -4804,7 +5035,7 @@
       <w:r>
         <w:t xml:space="preserve"> </w:t>
       </w:r>
-      <w:hyperlink r:id="rId82">
+      <w:hyperlink r:id="rId90">
         <w:r>
           <w:rPr>
             <w:rStyle w:val="Hyperlink"/>
@@ -4816,8 +5047,8 @@
         <w:t xml:space="preserve">.</w:t>
       </w:r>
     </w:p>
-    <w:bookmarkEnd w:id="83"/>
-    <w:bookmarkStart w:id="85" w:name="ref-eurostat_sbr_manual_2021"/>
+    <w:bookmarkEnd w:id="91"/>
+    <w:bookmarkStart w:id="93" w:name="ref-eurostat_sbr_manual_2021"/>
     <w:p>
       <w:pPr>
         <w:pStyle w:val="Bibliography"/>
@@ -4850,7 +5081,7 @@
       <w:r>
         <w:t xml:space="preserve"> </w:t>
       </w:r>
-      <w:hyperlink r:id="rId84">
+      <w:hyperlink r:id="rId92">
         <w:r>
           <w:rPr>
             <w:rStyle w:val="Hyperlink"/>
@@ -4862,8 +5093,8 @@
         <w:t xml:space="preserve">.</w:t>
       </w:r>
     </w:p>
-    <w:bookmarkEnd w:id="85"/>
-    <w:bookmarkStart w:id="87" w:name="ref-de_haan_virtuele_2008"/>
+    <w:bookmarkEnd w:id="93"/>
+    <w:bookmarkStart w:id="95" w:name="ref-de_haan_virtuele_2008"/>
     <w:p>
       <w:pPr>
         <w:pStyle w:val="Bibliography"/>
@@ -4933,7 +5164,7 @@
       <w:r>
         <w:t xml:space="preserve"> </w:t>
       </w:r>
-      <w:hyperlink r:id="rId86">
+      <w:hyperlink r:id="rId94">
         <w:r>
           <w:rPr>
             <w:rStyle w:val="Hyperlink"/>
@@ -4945,8 +5176,8 @@
         <w:t xml:space="preserve">.</w:t>
       </w:r>
     </w:p>
-    <w:bookmarkEnd w:id="87"/>
-    <w:bookmarkStart w:id="88" w:name="ref-de_haan_nowadays_2012"/>
+    <w:bookmarkEnd w:id="95"/>
+    <w:bookmarkStart w:id="96" w:name="ref-de_haan_nowadays_2012"/>
     <w:p>
       <w:pPr>
         <w:pStyle w:val="Bibliography"/>
@@ -5000,7 +5231,7 @@
       <w:r>
         <w:t xml:space="preserve"> </w:t>
       </w:r>
-      <w:hyperlink r:id="rId60">
+      <w:hyperlink r:id="rId68">
         <w:r>
           <w:rPr>
             <w:rStyle w:val="Hyperlink"/>
@@ -5012,8 +5243,8 @@
         <w:t xml:space="preserve">.</w:t>
       </w:r>
     </w:p>
-    <w:bookmarkEnd w:id="88"/>
-    <w:bookmarkStart w:id="90" w:name="ref-hleg_towards_b2g_data_2020"/>
+    <w:bookmarkEnd w:id="96"/>
+    <w:bookmarkStart w:id="98" w:name="ref-hleg_towards_b2g_data_2020"/>
     <w:p>
       <w:pPr>
         <w:pStyle w:val="Bibliography"/>
@@ -5037,7 +5268,7 @@
       <w:r>
         <w:t xml:space="preserve"> </w:t>
       </w:r>
-      <w:hyperlink r:id="rId89">
+      <w:hyperlink r:id="rId97">
         <w:r>
           <w:rPr>
             <w:rStyle w:val="Hyperlink"/>
@@ -5049,8 +5280,8 @@
         <w:t xml:space="preserve">.</w:t>
       </w:r>
     </w:p>
-    <w:bookmarkEnd w:id="90"/>
-    <w:bookmarkStart w:id="91" w:name="ref-OPA_framework_2020"/>
+    <w:bookmarkEnd w:id="98"/>
+    <w:bookmarkStart w:id="99" w:name="ref-OPA_framework_2020"/>
     <w:p>
       <w:pPr>
         <w:pStyle w:val="Bibliography"/>
@@ -5084,13 +5315,58 @@
         <w:t xml:space="preserve">48 (2): 154–63.</w:t>
       </w:r>
     </w:p>
-    <w:bookmarkEnd w:id="91"/>
-    <w:bookmarkStart w:id="93" w:name="Xa11b6af2f8500923878b63ac1e105c583b582a9"/>
+    <w:bookmarkEnd w:id="99"/>
+    <w:bookmarkStart w:id="101" w:name="ref-horecka_summary_2022"/>
     <w:p>
       <w:pPr>
         <w:pStyle w:val="Bibliography"/>
       </w:pPr>
       <w:r>
+        <w:t xml:space="preserve">Horecka, Horecká, and Renáta Némethová. 2022.</w:t>
+      </w:r>
+      <w:r>
+        <w:t xml:space="preserve"> </w:t>
+      </w:r>
+      <w:r>
+        <w:t xml:space="preserve">‘The Summary Results of the Satellite Account on Culture and Creative Industry Ofthe Slovak Republic (2015-2020)’</w:t>
+      </w:r>
+      <w:r>
+        <w:t xml:space="preserve">. Edited by Ján Haluška.</w:t>
+      </w:r>
+      <w:r>
+        <w:t xml:space="preserve"> </w:t>
+      </w:r>
+      <w:r>
+        <w:t xml:space="preserve">INFOSTAT</w:t>
+      </w:r>
+      <w:r>
+        <w:t xml:space="preserve"> </w:t>
+      </w:r>
+      <w:r>
+        <w:t xml:space="preserve">– Institute of Informatics; Statistics.</w:t>
+      </w:r>
+      <w:r>
+        <w:t xml:space="preserve"> </w:t>
+      </w:r>
+      <w:hyperlink r:id="rId100">
+        <w:r>
+          <w:rPr>
+            <w:rStyle w:val="Hyperlink"/>
+          </w:rPr>
+          <w:t xml:space="preserve">https://www.culture.gov.sk/wp-content/uploads/2019/12/The-summary-results-of-the-Satellite-Account-on-Culture-and-Creative-Industry-of-the-Slovak-Republic-2015-2020.pdf</w:t>
+        </w:r>
+      </w:hyperlink>
+      <w:r>
+        <w:t xml:space="preserve">.</w:t>
+      </w:r>
+    </w:p>
+    <w:bookmarkEnd w:id="101"/>
+    <w:bookmarkStart w:id="103" w:name="Xa11b6af2f8500923878b63ac1e105c583b582a9"/>
+    <w:p>
+      <w:pPr>
+        <w:pStyle w:val="Bibliography"/>
+      </w:pPr>
+      <w:r>
         <w:t xml:space="preserve">KEA. 2020.</w:t>
       </w:r>
       <w:r>
@@ -5135,7 +5411,7 @@
       <w:r>
         <w:t xml:space="preserve"> </w:t>
       </w:r>
-      <w:hyperlink r:id="rId92">
+      <w:hyperlink r:id="rId102">
         <w:r>
           <w:rPr>
             <w:rStyle w:val="Hyperlink"/>
@@ -5147,8 +5423,8 @@
         <w:t xml:space="preserve">.</w:t>
       </w:r>
     </w:p>
-    <w:bookmarkEnd w:id="93"/>
-    <w:bookmarkStart w:id="95" w:name="Xc4b3ac6e92073d2da781fb3b36dfbd9cde2e3a2"/>
+    <w:bookmarkEnd w:id="103"/>
+    <w:bookmarkStart w:id="105" w:name="Xc4b3ac6e92073d2da781fb3b36dfbd9cde2e3a2"/>
     <w:p>
       <w:pPr>
         <w:pStyle w:val="Bibliography"/>
@@ -5181,7 +5457,7 @@
       <w:r>
         <w:t xml:space="preserve"> </w:t>
       </w:r>
-      <w:hyperlink r:id="rId94">
+      <w:hyperlink r:id="rId104">
         <w:r>
           <w:rPr>
             <w:rStyle w:val="Hyperlink"/>
@@ -5193,8 +5469,8 @@
         <w:t xml:space="preserve">.</w:t>
       </w:r>
     </w:p>
-    <w:bookmarkEnd w:id="95"/>
-    <w:bookmarkStart w:id="97" w:name="ref-slovak_sdg_strategy_2020"/>
+    <w:bookmarkEnd w:id="105"/>
+    <w:bookmarkStart w:id="107" w:name="ref-slovak_sdg_strategy_2020"/>
     <w:p>
       <w:pPr>
         <w:pStyle w:val="Bibliography"/>
@@ -5220,7 +5496,7 @@
       <w:r>
         <w:t xml:space="preserve"> </w:t>
       </w:r>
-      <w:hyperlink r:id="rId96">
+      <w:hyperlink r:id="rId106">
         <w:r>
           <w:rPr>
             <w:rStyle w:val="Hyperlink"/>
@@ -5232,8 +5508,8 @@
         <w:t xml:space="preserve">.</w:t>
       </w:r>
     </w:p>
-    <w:bookmarkEnd w:id="97"/>
-    <w:bookmarkStart w:id="99" w:name="Xa0ec5d3467045846a49c21ef14f2806b8ffe7a6"/>
+    <w:bookmarkEnd w:id="107"/>
+    <w:bookmarkStart w:id="109" w:name="Xa0ec5d3467045846a49c21ef14f2806b8ffe7a6"/>
     <w:p>
       <w:pPr>
         <w:pStyle w:val="Bibliography"/>
@@ -5262,7 +5538,7 @@
       <w:r>
         <w:t xml:space="preserve"> </w:t>
       </w:r>
-      <w:hyperlink r:id="rId98">
+      <w:hyperlink r:id="rId108">
         <w:r>
           <w:rPr>
             <w:rStyle w:val="Hyperlink"/>
@@ -5274,8 +5550,8 @@
         <w:t xml:space="preserve">.</w:t>
       </w:r>
     </w:p>
-    <w:bookmarkEnd w:id="99"/>
-    <w:bookmarkStart w:id="101" w:name="Xa1de308a14a9d515c330d22108060d559964341"/>
+    <w:bookmarkEnd w:id="109"/>
+    <w:bookmarkStart w:id="111" w:name="Xa1de308a14a9d515c330d22108060d559964341"/>
     <w:p>
       <w:pPr>
         <w:pStyle w:val="Bibliography"/>
@@ -5304,7 +5580,7 @@
       <w:r>
         <w:t xml:space="preserve"> </w:t>
       </w:r>
-      <w:hyperlink r:id="rId100">
+      <w:hyperlink r:id="rId110">
         <w:r>
           <w:rPr>
             <w:rStyle w:val="Hyperlink"/>
@@ -5316,8 +5592,8 @@
         <w:t xml:space="preserve">.</w:t>
       </w:r>
     </w:p>
-    <w:bookmarkEnd w:id="101"/>
-    <w:bookmarkStart w:id="103" w:name="ref-slovak_cci_strategy_2023"/>
+    <w:bookmarkEnd w:id="111"/>
+    <w:bookmarkStart w:id="113" w:name="ref-slovak_cci_strategy_2023"/>
     <w:p>
       <w:pPr>
         <w:pStyle w:val="Bibliography"/>
@@ -5343,7 +5619,7 @@
       <w:r>
         <w:t xml:space="preserve"> </w:t>
       </w:r>
-      <w:hyperlink r:id="rId102">
+      <w:hyperlink r:id="rId112">
         <w:r>
           <w:rPr>
             <w:rStyle w:val="Hyperlink"/>
@@ -5355,8 +5631,8 @@
         <w:t xml:space="preserve">.</w:t>
       </w:r>
     </w:p>
-    <w:bookmarkEnd w:id="103"/>
-    <w:bookmarkStart w:id="105" w:name="ref-open_music_europe_sk_mou_2023"/>
+    <w:bookmarkEnd w:id="113"/>
+    <w:bookmarkStart w:id="115" w:name="ref-open_music_europe_sk_mou_2023"/>
     <w:p>
       <w:pPr>
         <w:pStyle w:val="Bibliography"/>
@@ -5382,7 +5658,7 @@
       <w:r>
         <w:t xml:space="preserve"> </w:t>
       </w:r>
-      <w:hyperlink r:id="rId104">
+      <w:hyperlink r:id="rId114">
         <w:r>
           <w:rPr>
             <w:rStyle w:val="Hyperlink"/>
@@ -5394,8 +5670,8 @@
         <w:t xml:space="preserve">.</w:t>
       </w:r>
     </w:p>
-    <w:bookmarkEnd w:id="105"/>
-    <w:bookmarkStart w:id="107" w:name="ref-openmuse_2023"/>
+    <w:bookmarkEnd w:id="115"/>
+    <w:bookmarkStart w:id="117" w:name="ref-openmuse_2023"/>
     <w:p>
       <w:pPr>
         <w:pStyle w:val="Bibliography"/>
@@ -5421,7 +5697,7 @@
       <w:r>
         <w:t xml:space="preserve"> </w:t>
       </w:r>
-      <w:hyperlink r:id="rId106">
+      <w:hyperlink r:id="rId116">
         <w:r>
           <w:rPr>
             <w:rStyle w:val="Hyperlink"/>
@@ -5433,8 +5709,8 @@
         <w:t xml:space="preserve">.</w:t>
       </w:r>
     </w:p>
-    <w:bookmarkEnd w:id="107"/>
-    <w:bookmarkStart w:id="109" w:name="ref-open_music_europe_economy_repository"/>
+    <w:bookmarkEnd w:id="117"/>
+    <w:bookmarkStart w:id="119" w:name="ref-open_music_europe_economy_repository"/>
     <w:p>
       <w:pPr>
         <w:pStyle w:val="Bibliography"/>
@@ -5463,7 +5739,7 @@
       <w:r>
         <w:t xml:space="preserve"> </w:t>
       </w:r>
-      <w:hyperlink r:id="rId108">
+      <w:hyperlink r:id="rId118">
         <w:r>
           <w:rPr>
             <w:rStyle w:val="Hyperlink"/>
@@ -5475,8 +5751,8 @@
         <w:t xml:space="preserve">.</w:t>
       </w:r>
     </w:p>
-    <w:bookmarkEnd w:id="109"/>
-    <w:bookmarkStart w:id="111" w:name="ref-saebo_new_data_sources_2023"/>
+    <w:bookmarkEnd w:id="119"/>
+    <w:bookmarkStart w:id="121" w:name="ref-saebo_new_data_sources_2023"/>
     <w:p>
       <w:pPr>
         <w:pStyle w:val="Bibliography"/>
@@ -5496,7 +5772,7 @@
       <w:r>
         <w:t xml:space="preserve"> </w:t>
       </w:r>
-      <w:hyperlink r:id="rId110">
+      <w:hyperlink r:id="rId120">
         <w:r>
           <w:rPr>
             <w:rStyle w:val="Hyperlink"/>
@@ -5508,8 +5784,8 @@
         <w:t xml:space="preserve">.</w:t>
       </w:r>
     </w:p>
-    <w:bookmarkEnd w:id="111"/>
-    <w:bookmarkStart w:id="113" w:name="ref-susha_b2g_data_2022"/>
+    <w:bookmarkEnd w:id="121"/>
+    <w:bookmarkStart w:id="123" w:name="ref-susha_b2g_data_2022"/>
     <w:p>
       <w:pPr>
         <w:pStyle w:val="Bibliography"/>
@@ -5542,7 +5818,7 @@
       <w:r>
         <w:t xml:space="preserve"> </w:t>
       </w:r>
-      <w:hyperlink r:id="rId112">
+      <w:hyperlink r:id="rId122">
         <w:r>
           <w:rPr>
             <w:rStyle w:val="Hyperlink"/>
@@ -5554,8 +5830,8 @@
         <w:t xml:space="preserve">.</w:t>
       </w:r>
     </w:p>
-    <w:bookmarkEnd w:id="113"/>
-    <w:bookmarkStart w:id="115" w:name="ref-unece_sbr_guidelines_2015"/>
+    <w:bookmarkEnd w:id="123"/>
+    <w:bookmarkStart w:id="125" w:name="ref-unece_sbr_guidelines_2015"/>
     <w:p>
       <w:pPr>
         <w:pStyle w:val="Bibliography"/>
@@ -5584,7 +5860,7 @@
       <w:r>
         <w:t xml:space="preserve"> </w:t>
       </w:r>
-      <w:hyperlink r:id="rId114">
+      <w:hyperlink r:id="rId124">
         <w:r>
           <w:rPr>
             <w:rStyle w:val="Hyperlink"/>
@@ -5596,8 +5872,8 @@
         <w:t xml:space="preserve">.</w:t>
       </w:r>
     </w:p>
-    <w:bookmarkEnd w:id="115"/>
-    <w:bookmarkStart w:id="117" w:name="ref-un_sbr_guidelines_2020"/>
+    <w:bookmarkEnd w:id="125"/>
+    <w:bookmarkStart w:id="127" w:name="ref-un_sbr_guidelines_2020"/>
     <w:p>
       <w:pPr>
         <w:pStyle w:val="Bibliography"/>
@@ -5620,7 +5896,7 @@
       <w:r>
         <w:t xml:space="preserve"> </w:t>
       </w:r>
-      <w:hyperlink r:id="rId116">
+      <w:hyperlink r:id="rId126">
         <w:r>
           <w:rPr>
             <w:rStyle w:val="Hyperlink"/>
@@ -5632,8 +5908,8 @@
         <w:t xml:space="preserve">.</w:t>
       </w:r>
     </w:p>
-    <w:bookmarkEnd w:id="117"/>
-    <w:bookmarkStart w:id="119" w:name="ref-vigorito_privately_held_2022"/>
+    <w:bookmarkEnd w:id="127"/>
+    <w:bookmarkStart w:id="129" w:name="ref-vigorito_privately_held_2022"/>
     <w:p>
       <w:pPr>
         <w:pStyle w:val="Bibliography"/>
@@ -5669,7 +5945,7 @@
       <w:r>
         <w:t xml:space="preserve"> </w:t>
       </w:r>
-      <w:hyperlink r:id="rId118">
+      <w:hyperlink r:id="rId128">
         <w:r>
           <w:rPr>
             <w:rStyle w:val="Hyperlink"/>
@@ -5681,8 +5957,8 @@
         <w:t xml:space="preserve">.</w:t>
       </w:r>
     </w:p>
-    <w:bookmarkEnd w:id="119"/>
-    <w:bookmarkStart w:id="121" w:name="ref-wysmulek_expost_2022"/>
+    <w:bookmarkEnd w:id="129"/>
+    <w:bookmarkStart w:id="131" w:name="ref-wysmulek_expost_2022"/>
     <w:p>
       <w:pPr>
         <w:pStyle w:val="Bibliography"/>
@@ -5718,7 +5994,7 @@
       <w:r>
         <w:t xml:space="preserve"> </w:t>
       </w:r>
-      <w:hyperlink r:id="rId120">
+      <w:hyperlink r:id="rId130">
         <w:r>
           <w:rPr>
             <w:rStyle w:val="Hyperlink"/>
@@ -5730,9 +6006,9 @@
         <w:t xml:space="preserve">.</w:t>
       </w:r>
     </w:p>
-    <w:bookmarkEnd w:id="121"/>
-    <w:bookmarkEnd w:id="122"/>
-    <w:bookmarkEnd w:id="123"/>
+    <w:bookmarkEnd w:id="131"/>
+    <w:bookmarkEnd w:id="132"/>
+    <w:bookmarkEnd w:id="133"/>
     <w:sectPr>
       <w:headerReference r:id="rId10" w:type="even"/>
       <w:headerReference r:id="rId9" w:type="default"/>

</xml_diff>